<commit_message>
Update resume packet stuff
</commit_message>
<xml_diff>
--- a/EganTechWriting18/InterviewPack/EganCoverLetter.docx
+++ b/EganTechWriting18/InterviewPack/EganCoverLetter.docx
@@ -39,7 +39,19 @@
         <w:rPr>
           <w:rFonts w:ascii="Times New Roman" w:hAnsi="Times New Roman"/>
         </w:rPr>
-        <w:t>Centennial CO, 80122</w:t>
+        <w:t>Centennial</w:t>
+      </w:r>
+      <w:r>
+        <w:rPr>
+          <w:rFonts w:ascii="Times New Roman" w:hAnsi="Times New Roman"/>
+        </w:rPr>
+        <w:t>, CO</w:t>
+      </w:r>
+      <w:r>
+        <w:rPr>
+          <w:rFonts w:ascii="Times New Roman" w:hAnsi="Times New Roman"/>
+        </w:rPr>
+        <w:t xml:space="preserve"> 80122</w:t>
       </w:r>
     </w:p>
     <w:p>
@@ -255,31 +267,6 @@
         </w:rPr>
         <w:t>Rockville, MD 20850</w:t>
       </w:r>
-    </w:p>
-    <w:p>
-      <w:pPr>
-        <w:widowControl w:val="0"/>
-        <w:tabs>
-          <w:tab w:val="left" w:pos="560"/>
-          <w:tab w:val="left" w:pos="1120"/>
-          <w:tab w:val="left" w:pos="1680"/>
-          <w:tab w:val="left" w:pos="2240"/>
-          <w:tab w:val="left" w:pos="2800"/>
-          <w:tab w:val="left" w:pos="3360"/>
-          <w:tab w:val="left" w:pos="3920"/>
-          <w:tab w:val="left" w:pos="4480"/>
-          <w:tab w:val="left" w:pos="5040"/>
-          <w:tab w:val="left" w:pos="5600"/>
-          <w:tab w:val="left" w:pos="6160"/>
-          <w:tab w:val="left" w:pos="6720"/>
-        </w:tabs>
-        <w:autoSpaceDE w:val="0"/>
-        <w:autoSpaceDN w:val="0"/>
-        <w:adjustRightInd w:val="0"/>
-        <w:rPr>
-          <w:rFonts w:ascii="Times New Roman" w:hAnsi="Times New Roman" w:cs="Times New Roman"/>
-        </w:rPr>
-      </w:pPr>
     </w:p>
     <w:p>
       <w:pPr>
@@ -591,7 +578,15 @@
         <w:rPr>
           <w:rFonts w:ascii="Times New Roman" w:hAnsi="Times New Roman" w:cs="Times New Roman"/>
         </w:rPr>
-        <w:t>Language Knowledge Includes: Java, Javascript, Actionscript, C++, C#, Python, Papyrus</w:t>
+        <w:t>Language knowledge i</w:t>
+      </w:r>
+      <w:bookmarkStart w:id="0" w:name="_GoBack"/>
+      <w:bookmarkEnd w:id="0"/>
+      <w:r>
+        <w:rPr>
+          <w:rFonts w:ascii="Times New Roman" w:hAnsi="Times New Roman" w:cs="Times New Roman"/>
+        </w:rPr>
+        <w:t>ncludes: Java, Javascript, Actionscript, C++, C#, Python, Papyrus</w:t>
       </w:r>
       <w:r>
         <w:rPr>
@@ -744,7 +739,13 @@
         <w:t>Game Programmer</w:t>
       </w:r>
       <w:r>
-        <w:t xml:space="preserve">, I believe each of the positions I have held qualify me for consideration. To further acquaint you with the specifics of my background I am enclosing my resume. Please call me at </w:t>
+        <w:t>, I believe each of the positions I have held qualify me for consideration. To further acquaint you with the specifics of my background</w:t>
+      </w:r>
+      <w:r>
+        <w:t>,</w:t>
+      </w:r>
+      <w:r>
+        <w:t xml:space="preserve"> I am enclosing my resume. Please call me at </w:t>
       </w:r>
       <w:r>
         <w:t>(720</w:t>
@@ -758,33 +759,6 @@
       <w:r>
         <w:t xml:space="preserve"> to arrange a convenient time when we may meet to further discuss my background in relation to your needs. I look forward to meeting you then. </w:t>
       </w:r>
-      <w:bookmarkStart w:id="0" w:name="_GoBack"/>
-      <w:bookmarkEnd w:id="0"/>
-    </w:p>
-    <w:p>
-      <w:pPr>
-        <w:widowControl w:val="0"/>
-        <w:tabs>
-          <w:tab w:val="left" w:pos="560"/>
-          <w:tab w:val="left" w:pos="1120"/>
-          <w:tab w:val="left" w:pos="1680"/>
-          <w:tab w:val="left" w:pos="2240"/>
-          <w:tab w:val="left" w:pos="2800"/>
-          <w:tab w:val="left" w:pos="3360"/>
-          <w:tab w:val="left" w:pos="3920"/>
-          <w:tab w:val="left" w:pos="4480"/>
-          <w:tab w:val="left" w:pos="5040"/>
-          <w:tab w:val="left" w:pos="5600"/>
-          <w:tab w:val="left" w:pos="6160"/>
-          <w:tab w:val="left" w:pos="6720"/>
-        </w:tabs>
-        <w:autoSpaceDE w:val="0"/>
-        <w:autoSpaceDN w:val="0"/>
-        <w:adjustRightInd w:val="0"/>
-        <w:rPr>
-          <w:rFonts w:ascii="Times New Roman" w:hAnsi="Times New Roman" w:cs="Times New Roman"/>
-        </w:rPr>
-      </w:pPr>
     </w:p>
     <w:p>
       <w:pPr>
@@ -926,7 +900,7 @@
         <w:rFonts w:ascii="Symbol" w:hAnsi="Symbol" w:hint="default"/>
       </w:rPr>
     </w:lvl>
-    <w:lvl w:ilvl="1" w:tplc="04090003" w:tentative="1">
+    <w:lvl w:ilvl="1" w:tplc="04090003">
       <w:start w:val="1"/>
       <w:numFmt w:val="bullet"/>
       <w:lvlText w:val="o"/>

</xml_diff>